<commit_message>
Updated readme and velocity graph and also added link to site in each file
</commit_message>
<xml_diff>
--- a/Required Files/Testing-Plan.docx
+++ b/Required Files/Testing-Plan.docx
@@ -64,9 +64,22 @@
     <w:p>
       <w:pPr>
         <w:rPr>
-          <w:lang w:val="en-US"/>
+          <w:rFonts w:ascii="Times New Roman" w:eastAsia="Times New Roman" w:hAnsi="Times New Roman" w:cs="Times New Roman"/>
         </w:rPr>
       </w:pPr>
+      <w:hyperlink r:id="rId5" w:history="1">
+        <w:r>
+          <w:rPr>
+            <w:rFonts w:ascii="Helvetica" w:eastAsia="Times New Roman" w:hAnsi="Helvetica" w:cs="Times New Roman"/>
+            <w:color w:val="0366D6"/>
+            <w:u w:val="single"/>
+            <w:shd w:val="clear" w:color="auto" w:fill="FFFFFF"/>
+          </w:rPr>
+          <w:t>http://my-songify.herokuapp.com/</w:t>
+        </w:r>
+      </w:hyperlink>
+      <w:bookmarkStart w:id="0" w:name="_GoBack"/>
+      <w:bookmarkEnd w:id="0"/>
     </w:p>
     <w:p>
       <w:pPr>
@@ -2087,7 +2100,6 @@
               <w:rPr>
                 <w:lang w:val="en-US"/>
               </w:rPr>
-              <w:lastRenderedPageBreak/>
               <w:t>And a submit button that says “create playlist”</w:t>
             </w:r>
           </w:p>
@@ -2108,7 +2120,6 @@
               <w:rPr>
                 <w:lang w:val="en-US"/>
               </w:rPr>
-              <w:lastRenderedPageBreak/>
               <w:t>2</w:t>
             </w:r>
           </w:p>
@@ -2683,19 +2694,7 @@
               <w:rPr>
                 <w:lang w:val="en-US"/>
               </w:rPr>
-              <w:t xml:space="preserve">Click on drop down and select </w:t>
-            </w:r>
-            <w:r>
-              <w:rPr>
-                <w:lang w:val="en-US"/>
-              </w:rPr>
-              <w:t>Least</w:t>
-            </w:r>
-            <w:r>
-              <w:rPr>
-                <w:lang w:val="en-US"/>
-              </w:rPr>
-              <w:t xml:space="preserve"> Recent</w:t>
+              <w:t>Click on drop down and select Least Recent</w:t>
             </w:r>
           </w:p>
         </w:tc>
@@ -3533,8 +3532,6 @@
               </w:rPr>
               <w:t>And on individual song page</w:t>
             </w:r>
-            <w:bookmarkStart w:id="0" w:name="_GoBack"/>
-            <w:bookmarkEnd w:id="0"/>
           </w:p>
         </w:tc>
       </w:tr>
@@ -7552,6 +7549,18 @@
       </w:tblBorders>
     </w:tblPr>
   </w:style>
+  <w:style w:type="character" w:styleId="Hyperlink">
+    <w:name w:val="Hyperlink"/>
+    <w:basedOn w:val="DefaultParagraphFont"/>
+    <w:uiPriority w:val="99"/>
+    <w:semiHidden/>
+    <w:unhideWhenUsed/>
+    <w:rsid w:val="0000004F"/>
+    <w:rPr>
+      <w:color w:val="0000FF"/>
+      <w:u w:val="single"/>
+    </w:rPr>
+  </w:style>
 </w:styles>
 </file>
 

</xml_diff>